<commit_message>
move buttons to menu band, improve HP search, use local jQuery
</commit_message>
<xml_diff>
--- a/ChemWizard/bin/Debug/Document1.docx
+++ b/ChemWizard/bin/Debug/Document1.docx
@@ -704,13 +704,13 @@
 <file path=word/webextensions/taskpanes.xml><?xml version="1.0" encoding="utf-8"?>
 <wetp:taskpanes xmlns:r="http://schemas.openxmlformats.org/officeDocument/2006/relationships" xmlns:wetp="http://schemas.microsoft.com/office/webextensions/taskpanes/2010/11">
   <wetp:taskpane dockstate="" visibility="1" width="350" row="1">
-    <wetp:webextensionref xmlns:r="http://schemas.openxmlformats.org/officeDocument/2006/relationships" r:id="R035c15bf30764cd7"/>
+    <wetp:webextensionref xmlns:r="http://schemas.openxmlformats.org/officeDocument/2006/relationships" r:id="Rc2ddb2af621748ac"/>
   </wetp:taskpane>
 </wetp:taskpanes>
 </file>
 
 <file path=word/webextensions/webextension.xml><?xml version="1.0" encoding="utf-8"?>
-<we:webextension xmlns:r="http://schemas.openxmlformats.org/officeDocument/2006/relationships" xmlns:we="http://schemas.microsoft.com/office/webextensions/webextension/2010/11" id="{5bbafdba-4062-489e-82df-f5db7e63aed2}">
+<we:webextension xmlns:r="http://schemas.openxmlformats.org/officeDocument/2006/relationships" xmlns:we="http://schemas.microsoft.com/office/webextensions/webextension/2010/11" id="{b6e91380-fece-4eb2-aa1d-af67dbf988af}">
   <we:reference id="dcd7716a-def5-4394-b70a-6445a14f8fe4" version="1.0.0.0" store="developer" storeType="Registry"/>
   <we:alternateReferences/>
   <we:properties/>

</xml_diff>

<commit_message>
fix various issues proposed by review team
</commit_message>
<xml_diff>
--- a/ChemWizard/bin/Debug/Document1.docx
+++ b/ChemWizard/bin/Debug/Document1.docx
@@ -704,14 +704,14 @@
 <file path=word/webextensions/taskpanes.xml><?xml version="1.0" encoding="utf-8"?>
 <wetp:taskpanes xmlns:r="http://schemas.openxmlformats.org/officeDocument/2006/relationships" xmlns:wetp="http://schemas.microsoft.com/office/webextensions/taskpanes/2010/11">
   <wetp:taskpane dockstate="" visibility="1" width="350" row="1">
-    <wetp:webextensionref xmlns:r="http://schemas.openxmlformats.org/officeDocument/2006/relationships" r:id="Rc2ddb2af621748ac"/>
+    <wetp:webextensionref xmlns:r="http://schemas.openxmlformats.org/officeDocument/2006/relationships" r:id="R35c162722db84126"/>
   </wetp:taskpane>
 </wetp:taskpanes>
 </file>
 
 <file path=word/webextensions/webextension.xml><?xml version="1.0" encoding="utf-8"?>
-<we:webextension xmlns:r="http://schemas.openxmlformats.org/officeDocument/2006/relationships" xmlns:we="http://schemas.microsoft.com/office/webextensions/webextension/2010/11" id="{b6e91380-fece-4eb2-aa1d-af67dbf988af}">
-  <we:reference id="dcd7716a-def5-4394-b70a-6445a14f8fe4" version="1.0.0.0" store="developer" storeType="Registry"/>
+<we:webextension xmlns:r="http://schemas.openxmlformats.org/officeDocument/2006/relationships" xmlns:we="http://schemas.microsoft.com/office/webextensions/webextension/2010/11" id="{5ede27ba-c927-4e02-8863-f10e5646a907}">
+  <we:reference id="dcd7716a-def5-4394-b70a-6445a14f8fe4" version="1.0.0.1" store="developer" storeType="Registry"/>
   <we:alternateReferences/>
   <we:properties/>
   <we:bindings/>

</xml_diff>

<commit_message>
fix issue where only one property was loaded from PubChem
</commit_message>
<xml_diff>
--- a/ChemWizard/bin/Debug/Document1.docx
+++ b/ChemWizard/bin/Debug/Document1.docx
@@ -704,14 +704,14 @@
 <file path=word/webextensions/taskpanes.xml><?xml version="1.0" encoding="utf-8"?>
 <wetp:taskpanes xmlns:r="http://schemas.openxmlformats.org/officeDocument/2006/relationships" xmlns:wetp="http://schemas.microsoft.com/office/webextensions/taskpanes/2010/11">
   <wetp:taskpane dockstate="" visibility="1" width="350" row="1">
-    <wetp:webextensionref xmlns:r="http://schemas.openxmlformats.org/officeDocument/2006/relationships" r:id="R35c162722db84126"/>
+    <wetp:webextensionref xmlns:r="http://schemas.openxmlformats.org/officeDocument/2006/relationships" r:id="R892f2a9e7c854e6e"/>
   </wetp:taskpane>
 </wetp:taskpanes>
 </file>
 
 <file path=word/webextensions/webextension.xml><?xml version="1.0" encoding="utf-8"?>
-<we:webextension xmlns:r="http://schemas.openxmlformats.org/officeDocument/2006/relationships" xmlns:we="http://schemas.microsoft.com/office/webextensions/webextension/2010/11" id="{5ede27ba-c927-4e02-8863-f10e5646a907}">
-  <we:reference id="dcd7716a-def5-4394-b70a-6445a14f8fe4" version="1.0.0.1" store="developer" storeType="Registry"/>
+<we:webextension xmlns:r="http://schemas.openxmlformats.org/officeDocument/2006/relationships" xmlns:we="http://schemas.microsoft.com/office/webextensions/webextension/2010/11" id="{d1df2818-1418-4046-b01c-5a918b8fa581}">
+  <we:reference id="dcd7716a-def5-4394-b70a-6445a14f8fe4" version="1.0.0.2" store="developer" storeType="Registry"/>
   <we:alternateReferences/>
   <we:properties/>
   <we:bindings/>

</xml_diff>